<commit_message>
Notification preferences bastante encaminado en el backend
</commit_message>
<xml_diff>
--- a/Documentacion/Sprint5/UserStories/CM-30.docx
+++ b/Documentacion/Sprint5/UserStories/CM-30.docx
@@ -233,7 +233,7 @@
                 <w:sz w:val="36"/>
                 <w:szCs w:val="36"/>
               </w:rPr>
-              <w:t>2</w:t>
+              <w:t>3</w:t>
             </w:r>
           </w:p>
         </w:tc>
@@ -298,31 +298,7 @@
               <w:rPr>
                 <w:color w:val="000000"/>
               </w:rPr>
-              <w:t xml:space="preserve">crear un evento en el día actual con las notificaciones </w:t>
-            </w:r>
-            <w:r>
-              <w:rPr>
-                <w:color w:val="000000"/>
-              </w:rPr>
-              <w:t>desactivadas</w:t>
-            </w:r>
-            <w:r>
-              <w:rPr>
-                <w:color w:val="000000"/>
-              </w:rPr>
-              <w:t xml:space="preserve"> y</w:t>
-            </w:r>
-            <w:r>
-              <w:rPr>
-                <w:color w:val="000000"/>
-              </w:rPr>
-              <w:t xml:space="preserve"> no</w:t>
-            </w:r>
-            <w:r>
-              <w:rPr>
-                <w:color w:val="000000"/>
-              </w:rPr>
-              <w:t xml:space="preserve"> llega (PASA)</w:t>
+              <w:t>crear un evento en el día actual con las notificaciones desactivadas y no llega (PASA)</w:t>
             </w:r>
           </w:p>
           <w:p>
@@ -347,31 +323,7 @@
               <w:rPr>
                 <w:color w:val="000000"/>
               </w:rPr>
-              <w:t xml:space="preserve">crear un evento en </w:t>
-            </w:r>
-            <w:r>
-              <w:rPr>
-                <w:color w:val="000000"/>
-              </w:rPr>
-              <w:t>un día no actual</w:t>
-            </w:r>
-            <w:r>
-              <w:rPr>
-                <w:color w:val="000000"/>
-              </w:rPr>
-              <w:t xml:space="preserve"> con las notificaciones </w:t>
-            </w:r>
-            <w:r>
-              <w:rPr>
-                <w:color w:val="000000"/>
-              </w:rPr>
-              <w:t>activadas</w:t>
-            </w:r>
-            <w:r>
-              <w:rPr>
-                <w:color w:val="000000"/>
-              </w:rPr>
-              <w:t xml:space="preserve"> y no llega (PASA)</w:t>
+              <w:t>crear un evento en un día no actual con las notificaciones activadas y no llega (PASA)</w:t>
             </w:r>
           </w:p>
         </w:tc>

</xml_diff>